<commit_message>
most of doc content
</commit_message>
<xml_diff>
--- a/BradyChris_Lab_07A.docx
+++ b/BradyChris_Lab_07A.docx
@@ -671,7 +671,25 @@
         <w:br/>
       </w:r>
       <w:r>
-        <w:br/>
+        <w:t>Invoice</w:t>
+      </w:r>
+    </w:p>
+    <w:p>
+      <w:pPr>
+        <w:pStyle w:val="ListParagraph"/>
+      </w:pPr>
+      <w:proofErr w:type="spellStart"/>
+      <w:r>
+        <w:t>LineItem</w:t>
+      </w:r>
+      <w:proofErr w:type="spellEnd"/>
+    </w:p>
+    <w:p>
+      <w:pPr>
+        <w:pStyle w:val="ListParagraph"/>
+      </w:pPr>
+      <w:r>
+        <w:t>Product</w:t>
       </w:r>
       <w:r>
         <w:br/>
@@ -713,13 +731,541 @@
         <w:br/>
       </w:r>
     </w:p>
-    <w:p>
-      <w:pPr>
-        <w:spacing w:after="0" w:line="240" w:lineRule="auto"/>
-      </w:pPr>
-      <w:r>
-        <w:br w:type="page"/>
-      </w:r>
+    <w:tbl>
+      <w:tblPr>
+        <w:tblStyle w:val="TableGrid"/>
+        <w:tblW w:w="0" w:type="auto"/>
+        <w:tblInd w:w="720" w:type="dxa"/>
+        <w:tblLook w:val="04A0" w:firstRow="1" w:lastRow="0" w:firstColumn="1" w:lastColumn="0" w:noHBand="0" w:noVBand="1"/>
+      </w:tblPr>
+      <w:tblGrid>
+        <w:gridCol w:w="4315"/>
+        <w:gridCol w:w="4315"/>
+      </w:tblGrid>
+      <w:tr>
+        <w:tc>
+          <w:tcPr>
+            <w:tcW w:w="8630" w:type="dxa"/>
+            <w:gridSpan w:val="2"/>
+          </w:tcPr>
+          <w:p>
+            <w:pPr>
+              <w:pStyle w:val="ListParagraph"/>
+              <w:ind w:left="0"/>
+              <w:jc w:val="center"/>
+            </w:pPr>
+            <w:r>
+              <w:t>Invoice</w:t>
+            </w:r>
+          </w:p>
+        </w:tc>
+      </w:tr>
+      <w:tr>
+        <w:tc>
+          <w:tcPr>
+            <w:tcW w:w="4315" w:type="dxa"/>
+          </w:tcPr>
+          <w:p>
+            <w:pPr>
+              <w:pStyle w:val="ListParagraph"/>
+              <w:ind w:left="0"/>
+              <w:jc w:val="center"/>
+            </w:pPr>
+            <w:r>
+              <w:t>Customer address</w:t>
+            </w:r>
+          </w:p>
+        </w:tc>
+        <w:tc>
+          <w:tcPr>
+            <w:tcW w:w="4315" w:type="dxa"/>
+          </w:tcPr>
+          <w:p>
+            <w:pPr>
+              <w:pStyle w:val="ListParagraph"/>
+              <w:ind w:left="0"/>
+              <w:jc w:val="center"/>
+            </w:pPr>
+            <w:proofErr w:type="spellStart"/>
+            <w:r>
+              <w:t>LineItem</w:t>
+            </w:r>
+            <w:proofErr w:type="spellEnd"/>
+          </w:p>
+        </w:tc>
+      </w:tr>
+      <w:tr>
+        <w:tc>
+          <w:tcPr>
+            <w:tcW w:w="4315" w:type="dxa"/>
+          </w:tcPr>
+          <w:p>
+            <w:pPr>
+              <w:pStyle w:val="ListParagraph"/>
+              <w:ind w:left="0"/>
+              <w:jc w:val="center"/>
+            </w:pPr>
+            <w:r>
+              <w:t>Total amount due</w:t>
+            </w:r>
+          </w:p>
+        </w:tc>
+        <w:tc>
+          <w:tcPr>
+            <w:tcW w:w="4315" w:type="dxa"/>
+          </w:tcPr>
+          <w:p>
+            <w:pPr>
+              <w:pStyle w:val="ListParagraph"/>
+              <w:ind w:left="0"/>
+              <w:jc w:val="center"/>
+            </w:pPr>
+          </w:p>
+        </w:tc>
+      </w:tr>
+      <w:tr>
+        <w:tc>
+          <w:tcPr>
+            <w:tcW w:w="4315" w:type="dxa"/>
+          </w:tcPr>
+          <w:p>
+            <w:pPr>
+              <w:pStyle w:val="ListParagraph"/>
+              <w:ind w:left="0"/>
+              <w:jc w:val="center"/>
+            </w:pPr>
+            <w:r>
+              <w:t>List of line items</w:t>
+            </w:r>
+          </w:p>
+        </w:tc>
+        <w:tc>
+          <w:tcPr>
+            <w:tcW w:w="4315" w:type="dxa"/>
+          </w:tcPr>
+          <w:p>
+            <w:pPr>
+              <w:pStyle w:val="ListParagraph"/>
+              <w:ind w:left="0"/>
+              <w:jc w:val="center"/>
+            </w:pPr>
+          </w:p>
+        </w:tc>
+      </w:tr>
+    </w:tbl>
+    <w:p>
+      <w:pPr>
+        <w:spacing w:after="0" w:line="240" w:lineRule="auto"/>
+      </w:pPr>
+    </w:p>
+    <w:p>
+      <w:pPr>
+        <w:spacing w:after="0" w:line="240" w:lineRule="auto"/>
+      </w:pPr>
+    </w:p>
+    <w:p>
+      <w:pPr>
+        <w:spacing w:after="0" w:line="240" w:lineRule="auto"/>
+      </w:pPr>
+    </w:p>
+    <w:p>
+      <w:pPr>
+        <w:spacing w:after="0" w:line="240" w:lineRule="auto"/>
+      </w:pPr>
+    </w:p>
+    <w:p>
+      <w:pPr>
+        <w:spacing w:after="0" w:line="240" w:lineRule="auto"/>
+      </w:pPr>
+    </w:p>
+    <w:p>
+      <w:pPr>
+        <w:spacing w:after="0" w:line="240" w:lineRule="auto"/>
+      </w:pPr>
+    </w:p>
+    <w:tbl>
+      <w:tblPr>
+        <w:tblStyle w:val="TableGrid"/>
+        <w:tblW w:w="0" w:type="auto"/>
+        <w:tblInd w:w="720" w:type="dxa"/>
+        <w:tblLook w:val="04A0" w:firstRow="1" w:lastRow="0" w:firstColumn="1" w:lastColumn="0" w:noHBand="0" w:noVBand="1"/>
+      </w:tblPr>
+      <w:tblGrid>
+        <w:gridCol w:w="4315"/>
+        <w:gridCol w:w="4315"/>
+      </w:tblGrid>
+      <w:tr>
+        <w:tc>
+          <w:tcPr>
+            <w:tcW w:w="8630" w:type="dxa"/>
+            <w:gridSpan w:val="2"/>
+          </w:tcPr>
+          <w:p>
+            <w:pPr>
+              <w:pStyle w:val="ListParagraph"/>
+              <w:ind w:left="0"/>
+              <w:jc w:val="center"/>
+            </w:pPr>
+            <w:proofErr w:type="spellStart"/>
+            <w:r>
+              <w:lastRenderedPageBreak/>
+              <w:t>LineItem</w:t>
+            </w:r>
+            <w:proofErr w:type="spellEnd"/>
+          </w:p>
+        </w:tc>
+      </w:tr>
+      <w:tr>
+        <w:tc>
+          <w:tcPr>
+            <w:tcW w:w="4315" w:type="dxa"/>
+          </w:tcPr>
+          <w:p>
+            <w:pPr>
+              <w:pStyle w:val="ListParagraph"/>
+              <w:ind w:left="0"/>
+              <w:jc w:val="center"/>
+            </w:pPr>
+            <w:r>
+              <w:t>Product</w:t>
+            </w:r>
+          </w:p>
+        </w:tc>
+        <w:tc>
+          <w:tcPr>
+            <w:tcW w:w="4315" w:type="dxa"/>
+          </w:tcPr>
+          <w:p>
+            <w:pPr>
+              <w:pStyle w:val="ListParagraph"/>
+              <w:ind w:left="0"/>
+              <w:jc w:val="center"/>
+            </w:pPr>
+            <w:r>
+              <w:t>Invoice</w:t>
+            </w:r>
+          </w:p>
+        </w:tc>
+      </w:tr>
+      <w:tr>
+        <w:tc>
+          <w:tcPr>
+            <w:tcW w:w="4315" w:type="dxa"/>
+          </w:tcPr>
+          <w:p>
+            <w:pPr>
+              <w:pStyle w:val="ListParagraph"/>
+              <w:ind w:left="0"/>
+              <w:jc w:val="center"/>
+            </w:pPr>
+            <w:r>
+              <w:t>Quantity of product</w:t>
+            </w:r>
+          </w:p>
+        </w:tc>
+        <w:tc>
+          <w:tcPr>
+            <w:tcW w:w="4315" w:type="dxa"/>
+          </w:tcPr>
+          <w:p>
+            <w:pPr>
+              <w:pStyle w:val="ListParagraph"/>
+              <w:ind w:left="0"/>
+              <w:jc w:val="center"/>
+            </w:pPr>
+            <w:r>
+              <w:t>Product</w:t>
+            </w:r>
+          </w:p>
+        </w:tc>
+      </w:tr>
+      <w:tr>
+        <w:tc>
+          <w:tcPr>
+            <w:tcW w:w="4315" w:type="dxa"/>
+          </w:tcPr>
+          <w:p>
+            <w:pPr>
+              <w:pStyle w:val="ListParagraph"/>
+              <w:ind w:left="0"/>
+              <w:jc w:val="center"/>
+            </w:pPr>
+            <w:r>
+              <w:t>Total price of quantity of product</w:t>
+            </w:r>
+          </w:p>
+        </w:tc>
+        <w:tc>
+          <w:tcPr>
+            <w:tcW w:w="4315" w:type="dxa"/>
+          </w:tcPr>
+          <w:p>
+            <w:pPr>
+              <w:pStyle w:val="ListParagraph"/>
+              <w:ind w:left="0"/>
+              <w:jc w:val="center"/>
+            </w:pPr>
+          </w:p>
+        </w:tc>
+      </w:tr>
+    </w:tbl>
+    <w:p>
+      <w:pPr>
+        <w:spacing w:after="0" w:line="240" w:lineRule="auto"/>
+      </w:pPr>
+    </w:p>
+    <w:tbl>
+      <w:tblPr>
+        <w:tblStyle w:val="TableGrid"/>
+        <w:tblW w:w="0" w:type="auto"/>
+        <w:tblInd w:w="720" w:type="dxa"/>
+        <w:tblLook w:val="04A0" w:firstRow="1" w:lastRow="0" w:firstColumn="1" w:lastColumn="0" w:noHBand="0" w:noVBand="1"/>
+      </w:tblPr>
+      <w:tblGrid>
+        <w:gridCol w:w="4315"/>
+        <w:gridCol w:w="4315"/>
+      </w:tblGrid>
+      <w:tr>
+        <w:tc>
+          <w:tcPr>
+            <w:tcW w:w="8630" w:type="dxa"/>
+            <w:gridSpan w:val="2"/>
+          </w:tcPr>
+          <w:p>
+            <w:pPr>
+              <w:pStyle w:val="ListParagraph"/>
+              <w:ind w:left="0"/>
+              <w:jc w:val="center"/>
+            </w:pPr>
+            <w:r>
+              <w:t>Product</w:t>
+            </w:r>
+          </w:p>
+        </w:tc>
+      </w:tr>
+      <w:tr>
+        <w:tc>
+          <w:tcPr>
+            <w:tcW w:w="4315" w:type="dxa"/>
+          </w:tcPr>
+          <w:p>
+            <w:pPr>
+              <w:pStyle w:val="ListParagraph"/>
+              <w:ind w:left="0"/>
+              <w:jc w:val="center"/>
+            </w:pPr>
+            <w:r>
+              <w:t>Product name</w:t>
+            </w:r>
+          </w:p>
+        </w:tc>
+        <w:tc>
+          <w:tcPr>
+            <w:tcW w:w="4315" w:type="dxa"/>
+          </w:tcPr>
+          <w:p>
+            <w:pPr>
+              <w:pStyle w:val="ListParagraph"/>
+              <w:ind w:left="0"/>
+              <w:jc w:val="center"/>
+            </w:pPr>
+            <w:proofErr w:type="spellStart"/>
+            <w:r>
+              <w:t>LineItem</w:t>
+            </w:r>
+            <w:proofErr w:type="spellEnd"/>
+          </w:p>
+        </w:tc>
+      </w:tr>
+      <w:tr>
+        <w:tc>
+          <w:tcPr>
+            <w:tcW w:w="4315" w:type="dxa"/>
+          </w:tcPr>
+          <w:p>
+            <w:pPr>
+              <w:pStyle w:val="ListParagraph"/>
+              <w:ind w:left="0"/>
+              <w:jc w:val="center"/>
+            </w:pPr>
+            <w:r>
+              <w:t>Price of a unity of product</w:t>
+            </w:r>
+          </w:p>
+        </w:tc>
+        <w:tc>
+          <w:tcPr>
+            <w:tcW w:w="4315" w:type="dxa"/>
+          </w:tcPr>
+          <w:p>
+            <w:pPr>
+              <w:pStyle w:val="ListParagraph"/>
+              <w:ind w:left="0"/>
+              <w:jc w:val="center"/>
+            </w:pPr>
+          </w:p>
+        </w:tc>
+      </w:tr>
+    </w:tbl>
+    <w:p>
+      <w:pPr>
+        <w:spacing w:after="0" w:line="240" w:lineRule="auto"/>
+      </w:pPr>
+    </w:p>
+    <w:p>
+      <w:pPr>
+        <w:spacing w:after="0" w:line="240" w:lineRule="auto"/>
+      </w:pPr>
+    </w:p>
+    <w:p>
+      <w:pPr>
+        <w:spacing w:after="0" w:line="240" w:lineRule="auto"/>
+      </w:pPr>
+    </w:p>
+    <w:p>
+      <w:pPr>
+        <w:spacing w:after="0" w:line="240" w:lineRule="auto"/>
+      </w:pPr>
+    </w:p>
+    <w:p>
+      <w:pPr>
+        <w:spacing w:after="0" w:line="240" w:lineRule="auto"/>
+      </w:pPr>
+    </w:p>
+    <w:p>
+      <w:pPr>
+        <w:spacing w:after="0" w:line="240" w:lineRule="auto"/>
+      </w:pPr>
+    </w:p>
+    <w:p>
+      <w:pPr>
+        <w:spacing w:after="0" w:line="240" w:lineRule="auto"/>
+      </w:pPr>
+    </w:p>
+    <w:p>
+      <w:pPr>
+        <w:spacing w:after="0" w:line="240" w:lineRule="auto"/>
+      </w:pPr>
+    </w:p>
+    <w:p>
+      <w:pPr>
+        <w:spacing w:after="0" w:line="240" w:lineRule="auto"/>
+      </w:pPr>
+    </w:p>
+    <w:p>
+      <w:pPr>
+        <w:spacing w:after="0" w:line="240" w:lineRule="auto"/>
+      </w:pPr>
+    </w:p>
+    <w:p>
+      <w:pPr>
+        <w:spacing w:after="0" w:line="240" w:lineRule="auto"/>
+      </w:pPr>
+    </w:p>
+    <w:p>
+      <w:pPr>
+        <w:spacing w:after="0" w:line="240" w:lineRule="auto"/>
+      </w:pPr>
+    </w:p>
+    <w:p>
+      <w:pPr>
+        <w:spacing w:after="0" w:line="240" w:lineRule="auto"/>
+      </w:pPr>
+    </w:p>
+    <w:p>
+      <w:pPr>
+        <w:spacing w:after="0" w:line="240" w:lineRule="auto"/>
+      </w:pPr>
+    </w:p>
+    <w:p>
+      <w:pPr>
+        <w:spacing w:after="0" w:line="240" w:lineRule="auto"/>
+      </w:pPr>
+    </w:p>
+    <w:p>
+      <w:pPr>
+        <w:spacing w:after="0" w:line="240" w:lineRule="auto"/>
+      </w:pPr>
+    </w:p>
+    <w:p>
+      <w:pPr>
+        <w:spacing w:after="0" w:line="240" w:lineRule="auto"/>
+      </w:pPr>
+    </w:p>
+    <w:p>
+      <w:pPr>
+        <w:spacing w:after="0" w:line="240" w:lineRule="auto"/>
+      </w:pPr>
+    </w:p>
+    <w:p>
+      <w:pPr>
+        <w:spacing w:after="0" w:line="240" w:lineRule="auto"/>
+      </w:pPr>
+    </w:p>
+    <w:p>
+      <w:pPr>
+        <w:spacing w:after="0" w:line="240" w:lineRule="auto"/>
+      </w:pPr>
+    </w:p>
+    <w:p>
+      <w:pPr>
+        <w:spacing w:after="0" w:line="240" w:lineRule="auto"/>
+      </w:pPr>
+    </w:p>
+    <w:p>
+      <w:pPr>
+        <w:spacing w:after="0" w:line="240" w:lineRule="auto"/>
+      </w:pPr>
+    </w:p>
+    <w:p>
+      <w:pPr>
+        <w:spacing w:after="0" w:line="240" w:lineRule="auto"/>
+      </w:pPr>
+    </w:p>
+    <w:p>
+      <w:pPr>
+        <w:spacing w:after="0" w:line="240" w:lineRule="auto"/>
+      </w:pPr>
+    </w:p>
+    <w:p>
+      <w:pPr>
+        <w:spacing w:after="0" w:line="240" w:lineRule="auto"/>
+      </w:pPr>
+    </w:p>
+    <w:p>
+      <w:pPr>
+        <w:spacing w:after="0" w:line="240" w:lineRule="auto"/>
+      </w:pPr>
+    </w:p>
+    <w:p>
+      <w:pPr>
+        <w:spacing w:after="0" w:line="240" w:lineRule="auto"/>
+      </w:pPr>
+    </w:p>
+    <w:p>
+      <w:pPr>
+        <w:spacing w:after="0" w:line="240" w:lineRule="auto"/>
+      </w:pPr>
+    </w:p>
+    <w:p>
+      <w:pPr>
+        <w:spacing w:after="0" w:line="240" w:lineRule="auto"/>
+      </w:pPr>
+    </w:p>
+    <w:p>
+      <w:pPr>
+        <w:spacing w:after="0" w:line="240" w:lineRule="auto"/>
+      </w:pPr>
+    </w:p>
+    <w:p>
+      <w:pPr>
+        <w:spacing w:after="0" w:line="240" w:lineRule="auto"/>
+      </w:pPr>
+    </w:p>
+    <w:p>
+      <w:pPr>
+        <w:spacing w:after="0" w:line="240" w:lineRule="auto"/>
+      </w:pPr>
     </w:p>
     <w:p>
       <w:pPr>
@@ -759,6 +1305,46 @@
       </w:r>
       <w:r>
         <w:rPr>
+          <w:noProof/>
+        </w:rPr>
+        <w:drawing>
+          <wp:inline distT="0" distB="0" distL="0" distR="0" wp14:anchorId="2C282074" wp14:editId="338EC091">
+            <wp:extent cx="3920647" cy="6654216"/>
+            <wp:effectExtent l="0" t="0" r="3810" b="0"/>
+            <wp:docPr id="1762001065" name="Picture 1" descr="A close-up of a list of products&#10;&#10;Description automatically generated"/>
+            <wp:cNvGraphicFramePr>
+              <a:graphicFrameLocks xmlns:a="http://schemas.openxmlformats.org/drawingml/2006/main" noChangeAspect="1"/>
+            </wp:cNvGraphicFramePr>
+            <a:graphic xmlns:a="http://schemas.openxmlformats.org/drawingml/2006/main">
+              <a:graphicData uri="http://schemas.openxmlformats.org/drawingml/2006/picture">
+                <pic:pic xmlns:pic="http://schemas.openxmlformats.org/drawingml/2006/picture">
+                  <pic:nvPicPr>
+                    <pic:cNvPr id="1762001065" name="Picture 1" descr="A close-up of a list of products&#10;&#10;Description automatically generated"/>
+                    <pic:cNvPicPr/>
+                  </pic:nvPicPr>
+                  <pic:blipFill>
+                    <a:blip r:embed="rId13"/>
+                    <a:stretch>
+                      <a:fillRect/>
+                    </a:stretch>
+                  </pic:blipFill>
+                  <pic:spPr>
+                    <a:xfrm>
+                      <a:off x="0" y="0"/>
+                      <a:ext cx="3932697" cy="6674668"/>
+                    </a:xfrm>
+                    <a:prstGeom prst="rect">
+                      <a:avLst/>
+                    </a:prstGeom>
+                  </pic:spPr>
+                </pic:pic>
+              </a:graphicData>
+            </a:graphic>
+          </wp:inline>
+        </w:drawing>
+      </w:r>
+      <w:r>
+        <w:rPr>
           <w:b/>
         </w:rPr>
         <w:br/>
@@ -784,6 +1370,7 @@
         <w:pStyle w:val="ListParagraph"/>
       </w:pPr>
       <w:r>
+        <w:lastRenderedPageBreak/>
         <w:t>(Not Needed for Part A)</w:t>
       </w:r>
     </w:p>
@@ -993,7 +1580,7 @@
       </w:r>
     </w:p>
     <w:sectPr>
-      <w:footerReference w:type="default" r:id="rId13"/>
+      <w:footerReference w:type="default" r:id="rId14"/>
       <w:pgSz w:w="12240" w:h="15840"/>
       <w:pgMar w:top="1440" w:right="1440" w:bottom="1440" w:left="1440" w:header="720" w:footer="720" w:gutter="0"/>
       <w:cols w:space="720"/>
@@ -2703,6 +3290,22 @@
       <w:szCs w:val="32"/>
     </w:rPr>
   </w:style>
+  <w:style w:type="table" w:styleId="TableGrid">
+    <w:name w:val="Table Grid"/>
+    <w:basedOn w:val="TableNormal"/>
+    <w:uiPriority w:val="59"/>
+    <w:rsid w:val="00A62904"/>
+    <w:tblPr>
+      <w:tblBorders>
+        <w:top w:val="single" w:sz="4" w:space="0" w:color="auto"/>
+        <w:left w:val="single" w:sz="4" w:space="0" w:color="auto"/>
+        <w:bottom w:val="single" w:sz="4" w:space="0" w:color="auto"/>
+        <w:right w:val="single" w:sz="4" w:space="0" w:color="auto"/>
+        <w:insideH w:val="single" w:sz="4" w:space="0" w:color="auto"/>
+        <w:insideV w:val="single" w:sz="4" w:space="0" w:color="auto"/>
+      </w:tblBorders>
+    </w:tblPr>
+  </w:style>
 </w:styles>
 </file>
 
@@ -2968,22 +3571,6 @@
 </file>
 
 <file path=customXml/item1.xml><?xml version="1.0" encoding="utf-8"?>
-<b:Sources xmlns:b="http://schemas.openxmlformats.org/officeDocument/2006/bibliography" xmlns="http://schemas.openxmlformats.org/officeDocument/2006/bibliography" SelectedStyle="\APA.XSL" StyleName="APA"/>
-</file>
-
-<file path=customXml/item2.xml><?xml version="1.0" encoding="utf-8"?>
-<p:properties xmlns:p="http://schemas.microsoft.com/office/2006/metadata/properties" xmlns:xsi="http://www.w3.org/2001/XMLSchema-instance" xmlns:pc="http://schemas.microsoft.com/office/infopath/2007/PartnerControls">
-  <documentManagement>
-    <MigrationWizIdPermissionLevels xmlns="c4559b14-b869-4ecf-82df-3a9ad907661b" xsi:nil="true"/>
-    <MigrationWizIdDocumentLibraryPermissions xmlns="c4559b14-b869-4ecf-82df-3a9ad907661b" xsi:nil="true"/>
-    <MigrationWizId xmlns="c4559b14-b869-4ecf-82df-3a9ad907661b" xsi:nil="true"/>
-    <MigrationWizIdSecurityGroups xmlns="c4559b14-b869-4ecf-82df-3a9ad907661b" xsi:nil="true"/>
-    <MigrationWizIdPermissions xmlns="c4559b14-b869-4ecf-82df-3a9ad907661b" xsi:nil="true"/>
-  </documentManagement>
-</p:properties>
-</file>
-
-<file path=customXml/item3.xml><?xml version="1.0" encoding="utf-8"?>
 <ct:contentTypeSchema xmlns:ct="http://schemas.microsoft.com/office/2006/metadata/contentType" xmlns:ma="http://schemas.microsoft.com/office/2006/metadata/properties/metaAttributes" ct:_="" ma:_="" ma:contentTypeName="Document" ma:contentTypeID="0x010100E13F9C074F6A7441AE1DB07684C2CFB6" ma:contentTypeVersion="17" ma:contentTypeDescription="Create a new document." ma:contentTypeScope="" ma:versionID="0e03a075dbe25b7f770d47b951647fed">
   <xsd:schema xmlns:xsd="http://www.w3.org/2001/XMLSchema" xmlns:xs="http://www.w3.org/2001/XMLSchema" xmlns:p="http://schemas.microsoft.com/office/2006/metadata/properties" xmlns:ns3="c4559b14-b869-4ecf-82df-3a9ad907661b" xmlns:ns4="c9991e1c-1590-4794-9fe6-241c02a24824" targetNamespace="http://schemas.microsoft.com/office/2006/metadata/properties" ma:root="true" ma:fieldsID="dae2e8203415348d86becf2341bf0810" ns3:_="" ns4:_="">
     <xsd:import namespace="c4559b14-b869-4ecf-82df-3a9ad907661b"/>
@@ -3230,6 +3817,22 @@
 </ct:contentTypeSchema>
 </file>
 
+<file path=customXml/item2.xml><?xml version="1.0" encoding="utf-8"?>
+<p:properties xmlns:p="http://schemas.microsoft.com/office/2006/metadata/properties" xmlns:xsi="http://www.w3.org/2001/XMLSchema-instance" xmlns:pc="http://schemas.microsoft.com/office/infopath/2007/PartnerControls">
+  <documentManagement>
+    <MigrationWizIdPermissionLevels xmlns="c4559b14-b869-4ecf-82df-3a9ad907661b" xsi:nil="true"/>
+    <MigrationWizIdDocumentLibraryPermissions xmlns="c4559b14-b869-4ecf-82df-3a9ad907661b" xsi:nil="true"/>
+    <MigrationWizId xmlns="c4559b14-b869-4ecf-82df-3a9ad907661b" xsi:nil="true"/>
+    <MigrationWizIdSecurityGroups xmlns="c4559b14-b869-4ecf-82df-3a9ad907661b" xsi:nil="true"/>
+    <MigrationWizIdPermissions xmlns="c4559b14-b869-4ecf-82df-3a9ad907661b" xsi:nil="true"/>
+  </documentManagement>
+</p:properties>
+</file>
+
+<file path=customXml/item3.xml><?xml version="1.0" encoding="utf-8"?>
+<b:Sources xmlns:b="http://schemas.openxmlformats.org/officeDocument/2006/bibliography" xmlns="http://schemas.openxmlformats.org/officeDocument/2006/bibliography" SelectedStyle="\APA.XSL" StyleName="APA"/>
+</file>
+
 <file path=customXml/item4.xml><?xml version="1.0" encoding="utf-8"?>
 <?mso-contentType ?>
 <FormTemplates xmlns="http://schemas.microsoft.com/sharepoint/v3/contenttype/forms">
@@ -3240,24 +3843,6 @@
 </file>
 
 <file path=customXml/itemProps1.xml><?xml version="1.0" encoding="utf-8"?>
-<ds:datastoreItem xmlns:ds="http://schemas.openxmlformats.org/officeDocument/2006/customXml" ds:itemID="{1889071B-F009-49BA-BD24-D81071D32D51}">
-  <ds:schemaRefs>
-    <ds:schemaRef ds:uri="http://schemas.openxmlformats.org/officeDocument/2006/bibliography"/>
-  </ds:schemaRefs>
-</ds:datastoreItem>
-</file>
-
-<file path=customXml/itemProps2.xml><?xml version="1.0" encoding="utf-8"?>
-<ds:datastoreItem xmlns:ds="http://schemas.openxmlformats.org/officeDocument/2006/customXml" ds:itemID="{D3F459F1-9D45-4D07-B08C-0E57955E69EF}">
-  <ds:schemaRefs>
-    <ds:schemaRef ds:uri="http://schemas.microsoft.com/office/2006/metadata/properties"/>
-    <ds:schemaRef ds:uri="http://schemas.microsoft.com/office/infopath/2007/PartnerControls"/>
-    <ds:schemaRef ds:uri="c4559b14-b869-4ecf-82df-3a9ad907661b"/>
-  </ds:schemaRefs>
-</ds:datastoreItem>
-</file>
-
-<file path=customXml/itemProps3.xml><?xml version="1.0" encoding="utf-8"?>
 <ds:datastoreItem xmlns:ds="http://schemas.openxmlformats.org/officeDocument/2006/customXml" ds:itemID="{1F87CD11-B469-49C1-8DF4-7BAAE6DED702}">
   <ds:schemaRefs>
     <ds:schemaRef ds:uri="http://schemas.microsoft.com/office/2006/metadata/contentType"/>
@@ -3276,6 +3861,24 @@
 </ds:datastoreItem>
 </file>
 
+<file path=customXml/itemProps2.xml><?xml version="1.0" encoding="utf-8"?>
+<ds:datastoreItem xmlns:ds="http://schemas.openxmlformats.org/officeDocument/2006/customXml" ds:itemID="{D3F459F1-9D45-4D07-B08C-0E57955E69EF}">
+  <ds:schemaRefs>
+    <ds:schemaRef ds:uri="http://schemas.microsoft.com/office/2006/metadata/properties"/>
+    <ds:schemaRef ds:uri="http://schemas.microsoft.com/office/infopath/2007/PartnerControls"/>
+    <ds:schemaRef ds:uri="c4559b14-b869-4ecf-82df-3a9ad907661b"/>
+  </ds:schemaRefs>
+</ds:datastoreItem>
+</file>
+
+<file path=customXml/itemProps3.xml><?xml version="1.0" encoding="utf-8"?>
+<ds:datastoreItem xmlns:ds="http://schemas.openxmlformats.org/officeDocument/2006/customXml" ds:itemID="{1889071B-F009-49BA-BD24-D81071D32D51}">
+  <ds:schemaRefs>
+    <ds:schemaRef ds:uri="http://schemas.openxmlformats.org/officeDocument/2006/bibliography"/>
+  </ds:schemaRefs>
+</ds:datastoreItem>
+</file>
+
 <file path=customXml/itemProps4.xml><?xml version="1.0" encoding="utf-8"?>
 <ds:datastoreItem xmlns:ds="http://schemas.openxmlformats.org/officeDocument/2006/customXml" ds:itemID="{5522AA23-29E9-475B-A571-D849452D76E0}">
   <ds:schemaRefs>

</xml_diff>